<commit_message>
Updated Graphs to Have Unit Labels
</commit_message>
<xml_diff>
--- a/MAE5010_HW1_final.docx
+++ b/MAE5010_HW1_final.docx
@@ -79,36 +79,44 @@
         <w:rPr>
           <w:rFonts w:ascii="Times New Roman" w:hAnsi="Times New Roman" w:cs="Times New Roman"/>
         </w:rPr>
-        <w:t xml:space="preserve"> Write a function that converts between quaternions and 3-2-1 Euler angles and one that converts back. These should look like EP = Euler3212EP([heading,pitch,roll]) EA = EP2Euler321([q0,q1,q2,q3]) Include an example of running your code to convert [ψ, θ, φ] = [150◦ , 15◦ , −30◦ ] to quaternions and ~q = [0.82205,0.26538,0.05601,0.50066] to Euler angles. </w:t>
-      </w:r>
-    </w:p>
-    <w:p>
-      <w:pPr>
-        <w:rPr>
-          <w:rFonts w:ascii="Times New Roman" w:hAnsi="Times New Roman" w:cs="Times New Roman"/>
-          <w:color w:val="FF0000"/>
-        </w:rPr>
-      </w:pPr>
-      <w:r>
-        <w:rPr>
-          <w:rFonts w:ascii="Times New Roman" w:hAnsi="Times New Roman" w:cs="Times New Roman"/>
-          <w:color w:val="FF0000"/>
-        </w:rPr>
-        <w:t>See Appendix</w:t>
-      </w:r>
-      <w:r>
-        <w:rPr>
-          <w:rFonts w:ascii="Times New Roman" w:hAnsi="Times New Roman" w:cs="Times New Roman"/>
-          <w:color w:val="FF0000"/>
-        </w:rPr>
-        <w:t xml:space="preserve"> A (pg 7)</w:t>
-      </w:r>
-      <w:r>
-        <w:rPr>
-          <w:rFonts w:ascii="Times New Roman" w:hAnsi="Times New Roman" w:cs="Times New Roman"/>
-          <w:color w:val="FF0000"/>
-        </w:rPr>
-        <w:t xml:space="preserve"> for angle conversion code.</w:t>
+        <w:t xml:space="preserve"> Write a function that converts between quaternions and 3-2-1 Euler angles and one that converts back. These should look like EP = Euler3212EP([</w:t>
+      </w:r>
+      <w:proofErr w:type="spellStart"/>
+      <w:proofErr w:type="gramStart"/>
+      <w:r>
+        <w:rPr>
+          <w:rFonts w:ascii="Times New Roman" w:hAnsi="Times New Roman" w:cs="Times New Roman"/>
+        </w:rPr>
+        <w:t>heading,pitch</w:t>
+      </w:r>
+      <w:proofErr w:type="gramEnd"/>
+      <w:r>
+        <w:rPr>
+          <w:rFonts w:ascii="Times New Roman" w:hAnsi="Times New Roman" w:cs="Times New Roman"/>
+        </w:rPr>
+        <w:t>,roll</w:t>
+      </w:r>
+      <w:proofErr w:type="spellEnd"/>
+      <w:r>
+        <w:rPr>
+          <w:rFonts w:ascii="Times New Roman" w:hAnsi="Times New Roman" w:cs="Times New Roman"/>
+        </w:rPr>
+        <w:t xml:space="preserve">]) EA = EP2Euler321([q0,q1,q2,q3]) Include an example of running your code to convert [ψ, θ, φ] = [150◦ , 15◦ , −30◦ ] to quaternions and ~q = [0.82205,0.26538,0.05601,0.50066] to Euler angles. </w:t>
+      </w:r>
+    </w:p>
+    <w:p>
+      <w:pPr>
+        <w:rPr>
+          <w:rFonts w:ascii="Times New Roman" w:hAnsi="Times New Roman" w:cs="Times New Roman"/>
+          <w:color w:val="FF0000"/>
+        </w:rPr>
+      </w:pPr>
+      <w:r>
+        <w:rPr>
+          <w:rFonts w:ascii="Times New Roman" w:hAnsi="Times New Roman" w:cs="Times New Roman"/>
+          <w:color w:val="FF0000"/>
+        </w:rPr>
+        <w:t>See Appendix for angle conversion code.</w:t>
       </w:r>
     </w:p>
     <w:p>
@@ -121,9 +129,10 @@
       <w:r>
         <w:rPr>
           <w:rFonts w:ascii="Times New Roman" w:hAnsi="Times New Roman" w:cs="Times New Roman"/>
+          <w:noProof/>
         </w:rPr>
         <w:drawing>
-          <wp:inline distT="0" distB="0" distL="0" distR="0" wp14:anchorId="4305FA17" wp14:editId="6A577829">
+          <wp:inline distT="0" distB="0" distL="0" distR="0" wp14:anchorId="32087CFD" wp14:editId="0AAFC1BE">
             <wp:extent cx="5106113" cy="1047896"/>
             <wp:effectExtent l="0" t="0" r="0" b="0"/>
             <wp:docPr id="2" name="Picture 2"/>
@@ -165,28 +174,634 @@
         <w:rPr>
           <w:rFonts w:ascii="Times New Roman" w:hAnsi="Times New Roman" w:cs="Times New Roman"/>
           <w:i/>
+          <w:color w:val="FF0000"/>
         </w:rPr>
       </w:pPr>
       <w:r>
         <w:rPr>
           <w:rFonts w:ascii="Times New Roman" w:hAnsi="Times New Roman" w:cs="Times New Roman"/>
           <w:i/>
-        </w:rPr>
-        <w:t>Figure 1. Command Line I</w:t>
-      </w:r>
-      <w:r>
+          <w:color w:val="FF0000"/>
+        </w:rPr>
+        <w:t>Figure 1. Command Line I/O for Problem 2</w:t>
+      </w:r>
+    </w:p>
+    <w:p>
+      <w:pPr>
+        <w:jc w:val="center"/>
         <w:rPr>
           <w:rFonts w:ascii="Times New Roman" w:hAnsi="Times New Roman" w:cs="Times New Roman"/>
           <w:i/>
         </w:rPr>
-        <w:t>/O for</w:t>
-      </w:r>
-      <w:r>
-        <w:rPr>
-          <w:rFonts w:ascii="Times New Roman" w:hAnsi="Times New Roman" w:cs="Times New Roman"/>
-          <w:i/>
-        </w:rPr>
-        <w:t xml:space="preserve"> Problem 2</w:t>
+      </w:pPr>
+    </w:p>
+    <w:p>
+      <w:pPr>
+        <w:rPr>
+          <w:rFonts w:ascii="Times New Roman" w:hAnsi="Times New Roman" w:cs="Times New Roman"/>
+        </w:rPr>
+      </w:pPr>
+      <w:r>
+        <w:rPr>
+          <w:rFonts w:ascii="Times New Roman" w:hAnsi="Times New Roman" w:cs="Times New Roman"/>
+          <w:b/>
+        </w:rPr>
+        <w:t>3.</w:t>
+      </w:r>
+      <w:r>
+        <w:rPr>
+          <w:rFonts w:ascii="Times New Roman" w:hAnsi="Times New Roman" w:cs="Times New Roman"/>
+        </w:rPr>
+        <w:t xml:space="preserve"> Implement the kinematics and dynamics equations (using the quaternion formulation) in an integrator that takes in forces and moments. You should have a function that takes in state and returns </w:t>
+      </w:r>
+      <w:proofErr w:type="spellStart"/>
+      <w:r>
+        <w:rPr>
+          <w:rFonts w:ascii="Times New Roman" w:hAnsi="Times New Roman" w:cs="Times New Roman"/>
+        </w:rPr>
+        <w:t>xdot</w:t>
+      </w:r>
+      <w:proofErr w:type="spellEnd"/>
+      <w:r>
+        <w:rPr>
+          <w:rFonts w:ascii="Times New Roman" w:hAnsi="Times New Roman" w:cs="Times New Roman"/>
+        </w:rPr>
+        <w:t xml:space="preserve"> = </w:t>
+      </w:r>
+      <w:proofErr w:type="gramStart"/>
+      <w:r>
+        <w:rPr>
+          <w:rFonts w:ascii="Times New Roman" w:hAnsi="Times New Roman" w:cs="Times New Roman"/>
+        </w:rPr>
+        <w:t>derivatives(</w:t>
+      </w:r>
+      <w:proofErr w:type="gramEnd"/>
+      <w:r>
+        <w:rPr>
+          <w:rFonts w:ascii="Times New Roman" w:hAnsi="Times New Roman" w:cs="Times New Roman"/>
+        </w:rPr>
+        <w:t>self, state, FM, MAV) where state = [</w:t>
+      </w:r>
+      <w:proofErr w:type="spellStart"/>
+      <w:r>
+        <w:rPr>
+          <w:rFonts w:ascii="Times New Roman" w:hAnsi="Times New Roman" w:cs="Times New Roman"/>
+        </w:rPr>
+        <w:t>pn,pe,pd</w:t>
+      </w:r>
+      <w:proofErr w:type="spellEnd"/>
+      <w:r>
+        <w:rPr>
+          <w:rFonts w:ascii="Times New Roman" w:hAnsi="Times New Roman" w:cs="Times New Roman"/>
+        </w:rPr>
+        <w:t xml:space="preserve">, </w:t>
+      </w:r>
+      <w:proofErr w:type="spellStart"/>
+      <w:r>
+        <w:rPr>
+          <w:rFonts w:ascii="Times New Roman" w:hAnsi="Times New Roman" w:cs="Times New Roman"/>
+        </w:rPr>
+        <w:t>u,v,w</w:t>
+      </w:r>
+      <w:proofErr w:type="spellEnd"/>
+      <w:r>
+        <w:rPr>
+          <w:rFonts w:ascii="Times New Roman" w:hAnsi="Times New Roman" w:cs="Times New Roman"/>
+        </w:rPr>
+        <w:t xml:space="preserve">, e0,e1,e2,e3, </w:t>
+      </w:r>
+      <w:proofErr w:type="spellStart"/>
+      <w:r>
+        <w:rPr>
+          <w:rFonts w:ascii="Times New Roman" w:hAnsi="Times New Roman" w:cs="Times New Roman"/>
+        </w:rPr>
+        <w:t>p,q,r</w:t>
+      </w:r>
+      <w:proofErr w:type="spellEnd"/>
+      <w:r>
+        <w:rPr>
+          <w:rFonts w:ascii="Times New Roman" w:hAnsi="Times New Roman" w:cs="Times New Roman"/>
+        </w:rPr>
+        <w:t>] FM = [</w:t>
+      </w:r>
+      <w:proofErr w:type="spellStart"/>
+      <w:r>
+        <w:rPr>
+          <w:rFonts w:ascii="Times New Roman" w:hAnsi="Times New Roman" w:cs="Times New Roman"/>
+        </w:rPr>
+        <w:t>Fx,Fy,Fz</w:t>
+      </w:r>
+      <w:proofErr w:type="spellEnd"/>
+      <w:r>
+        <w:rPr>
+          <w:rFonts w:ascii="Times New Roman" w:hAnsi="Times New Roman" w:cs="Times New Roman"/>
+        </w:rPr>
+        <w:t xml:space="preserve">, </w:t>
+      </w:r>
+      <w:proofErr w:type="spellStart"/>
+      <w:r>
+        <w:rPr>
+          <w:rFonts w:ascii="Times New Roman" w:hAnsi="Times New Roman" w:cs="Times New Roman"/>
+        </w:rPr>
+        <w:t>Ell,M,N</w:t>
+      </w:r>
+      <w:proofErr w:type="spellEnd"/>
+      <w:r>
+        <w:rPr>
+          <w:rFonts w:ascii="Times New Roman" w:hAnsi="Times New Roman" w:cs="Times New Roman"/>
+        </w:rPr>
+        <w:t xml:space="preserve">] The function will contain computations of each state derivative, e.g., </w:t>
+      </w:r>
+    </w:p>
+    <w:p>
+      <w:pPr>
+        <w:spacing w:after="0" w:line="240" w:lineRule="auto"/>
+        <w:rPr>
+          <w:rFonts w:ascii="Times New Roman" w:hAnsi="Times New Roman" w:cs="Times New Roman"/>
+        </w:rPr>
+      </w:pPr>
+      <w:r>
+        <w:rPr>
+          <w:rFonts w:ascii="Times New Roman" w:hAnsi="Times New Roman" w:cs="Times New Roman"/>
+        </w:rPr>
+        <w:t xml:space="preserve">% position kinematics </w:t>
+      </w:r>
+    </w:p>
+    <w:p>
+      <w:pPr>
+        <w:spacing w:after="0" w:line="240" w:lineRule="auto"/>
+        <w:rPr>
+          <w:rFonts w:ascii="Times New Roman" w:hAnsi="Times New Roman" w:cs="Times New Roman"/>
+        </w:rPr>
+      </w:pPr>
+      <w:r>
+        <w:rPr>
+          <w:rFonts w:ascii="Times New Roman" w:hAnsi="Times New Roman" w:cs="Times New Roman"/>
+        </w:rPr>
+        <w:t xml:space="preserve">     </w:t>
+      </w:r>
+      <w:proofErr w:type="spellStart"/>
+      <w:r>
+        <w:rPr>
+          <w:rFonts w:ascii="Times New Roman" w:hAnsi="Times New Roman" w:cs="Times New Roman"/>
+        </w:rPr>
+        <w:t>pn_dot</w:t>
+      </w:r>
+      <w:proofErr w:type="spellEnd"/>
+      <w:r>
+        <w:rPr>
+          <w:rFonts w:ascii="Times New Roman" w:hAnsi="Times New Roman" w:cs="Times New Roman"/>
+        </w:rPr>
+        <w:t xml:space="preserve"> = </w:t>
+      </w:r>
+      <w:proofErr w:type="spellStart"/>
+      <w:r>
+        <w:rPr>
+          <w:rFonts w:ascii="Times New Roman" w:hAnsi="Times New Roman" w:cs="Times New Roman"/>
+        </w:rPr>
+        <w:t>pe_dot</w:t>
+      </w:r>
+      <w:proofErr w:type="spellEnd"/>
+      <w:r>
+        <w:rPr>
+          <w:rFonts w:ascii="Times New Roman" w:hAnsi="Times New Roman" w:cs="Times New Roman"/>
+        </w:rPr>
+        <w:t xml:space="preserve"> = </w:t>
+      </w:r>
+      <w:proofErr w:type="spellStart"/>
+      <w:r>
+        <w:rPr>
+          <w:rFonts w:ascii="Times New Roman" w:hAnsi="Times New Roman" w:cs="Times New Roman"/>
+        </w:rPr>
+        <w:t>pd_dot</w:t>
+      </w:r>
+      <w:proofErr w:type="spellEnd"/>
+      <w:r>
+        <w:rPr>
+          <w:rFonts w:ascii="Times New Roman" w:hAnsi="Times New Roman" w:cs="Times New Roman"/>
+        </w:rPr>
+        <w:t xml:space="preserve"> = </w:t>
+      </w:r>
+    </w:p>
+    <w:p>
+      <w:pPr>
+        <w:spacing w:after="0" w:line="240" w:lineRule="auto"/>
+        <w:rPr>
+          <w:rFonts w:ascii="Times New Roman" w:hAnsi="Times New Roman" w:cs="Times New Roman"/>
+        </w:rPr>
+      </w:pPr>
+      <w:r>
+        <w:rPr>
+          <w:rFonts w:ascii="Times New Roman" w:hAnsi="Times New Roman" w:cs="Times New Roman"/>
+        </w:rPr>
+        <w:t xml:space="preserve">% position dynamics </w:t>
+      </w:r>
+    </w:p>
+    <w:p>
+      <w:pPr>
+        <w:spacing w:after="0" w:line="240" w:lineRule="auto"/>
+        <w:rPr>
+          <w:rFonts w:ascii="Times New Roman" w:hAnsi="Times New Roman" w:cs="Times New Roman"/>
+        </w:rPr>
+      </w:pPr>
+      <w:r>
+        <w:rPr>
+          <w:rFonts w:ascii="Times New Roman" w:hAnsi="Times New Roman" w:cs="Times New Roman"/>
+        </w:rPr>
+        <w:t xml:space="preserve">     </w:t>
+      </w:r>
+      <w:proofErr w:type="spellStart"/>
+      <w:r>
+        <w:rPr>
+          <w:rFonts w:ascii="Times New Roman" w:hAnsi="Times New Roman" w:cs="Times New Roman"/>
+        </w:rPr>
+        <w:t>u_dot</w:t>
+      </w:r>
+      <w:proofErr w:type="spellEnd"/>
+      <w:r>
+        <w:rPr>
+          <w:rFonts w:ascii="Times New Roman" w:hAnsi="Times New Roman" w:cs="Times New Roman"/>
+        </w:rPr>
+        <w:t xml:space="preserve"> = </w:t>
+      </w:r>
+      <w:proofErr w:type="spellStart"/>
+      <w:r>
+        <w:rPr>
+          <w:rFonts w:ascii="Times New Roman" w:hAnsi="Times New Roman" w:cs="Times New Roman"/>
+        </w:rPr>
+        <w:t>v_dot</w:t>
+      </w:r>
+      <w:proofErr w:type="spellEnd"/>
+      <w:r>
+        <w:rPr>
+          <w:rFonts w:ascii="Times New Roman" w:hAnsi="Times New Roman" w:cs="Times New Roman"/>
+        </w:rPr>
+        <w:t xml:space="preserve"> = </w:t>
+      </w:r>
+      <w:proofErr w:type="spellStart"/>
+      <w:r>
+        <w:rPr>
+          <w:rFonts w:ascii="Times New Roman" w:hAnsi="Times New Roman" w:cs="Times New Roman"/>
+        </w:rPr>
+        <w:t>w_dot</w:t>
+      </w:r>
+      <w:proofErr w:type="spellEnd"/>
+      <w:r>
+        <w:rPr>
+          <w:rFonts w:ascii="Times New Roman" w:hAnsi="Times New Roman" w:cs="Times New Roman"/>
+        </w:rPr>
+        <w:t xml:space="preserve"> = </w:t>
+      </w:r>
+    </w:p>
+    <w:p>
+      <w:pPr>
+        <w:spacing w:after="0" w:line="240" w:lineRule="auto"/>
+        <w:rPr>
+          <w:rFonts w:ascii="Times New Roman" w:hAnsi="Times New Roman" w:cs="Times New Roman"/>
+        </w:rPr>
+      </w:pPr>
+      <w:r>
+        <w:rPr>
+          <w:rFonts w:ascii="Times New Roman" w:hAnsi="Times New Roman" w:cs="Times New Roman"/>
+        </w:rPr>
+        <w:t xml:space="preserve">% rotational kinematics </w:t>
+      </w:r>
+    </w:p>
+    <w:p>
+      <w:pPr>
+        <w:spacing w:after="0" w:line="240" w:lineRule="auto"/>
+        <w:rPr>
+          <w:rFonts w:ascii="Times New Roman" w:hAnsi="Times New Roman" w:cs="Times New Roman"/>
+        </w:rPr>
+      </w:pPr>
+      <w:r>
+        <w:rPr>
+          <w:rFonts w:ascii="Times New Roman" w:hAnsi="Times New Roman" w:cs="Times New Roman"/>
+        </w:rPr>
+        <w:t xml:space="preserve">     e0_dot = e1_dot = 1 e2_dot = e3_dot = </w:t>
+      </w:r>
+    </w:p>
+    <w:p>
+      <w:pPr>
+        <w:spacing w:after="0" w:line="240" w:lineRule="auto"/>
+        <w:rPr>
+          <w:rFonts w:ascii="Times New Roman" w:hAnsi="Times New Roman" w:cs="Times New Roman"/>
+        </w:rPr>
+      </w:pPr>
+      <w:r>
+        <w:rPr>
+          <w:rFonts w:ascii="Times New Roman" w:hAnsi="Times New Roman" w:cs="Times New Roman"/>
+        </w:rPr>
+        <w:t xml:space="preserve">% rotational dynamics </w:t>
+      </w:r>
+    </w:p>
+    <w:p>
+      <w:pPr>
+        <w:spacing w:after="0" w:line="240" w:lineRule="auto"/>
+        <w:rPr>
+          <w:rFonts w:ascii="Times New Roman" w:hAnsi="Times New Roman" w:cs="Times New Roman"/>
+        </w:rPr>
+      </w:pPr>
+      <w:r>
+        <w:rPr>
+          <w:rFonts w:ascii="Times New Roman" w:hAnsi="Times New Roman" w:cs="Times New Roman"/>
+        </w:rPr>
+        <w:t xml:space="preserve">     </w:t>
+      </w:r>
+      <w:proofErr w:type="spellStart"/>
+      <w:r>
+        <w:rPr>
+          <w:rFonts w:ascii="Times New Roman" w:hAnsi="Times New Roman" w:cs="Times New Roman"/>
+        </w:rPr>
+        <w:t>p_dot</w:t>
+      </w:r>
+      <w:proofErr w:type="spellEnd"/>
+      <w:r>
+        <w:rPr>
+          <w:rFonts w:ascii="Times New Roman" w:hAnsi="Times New Roman" w:cs="Times New Roman"/>
+        </w:rPr>
+        <w:t xml:space="preserve"> = </w:t>
+      </w:r>
+      <w:proofErr w:type="spellStart"/>
+      <w:r>
+        <w:rPr>
+          <w:rFonts w:ascii="Times New Roman" w:hAnsi="Times New Roman" w:cs="Times New Roman"/>
+        </w:rPr>
+        <w:t>q_dot</w:t>
+      </w:r>
+      <w:proofErr w:type="spellEnd"/>
+      <w:r>
+        <w:rPr>
+          <w:rFonts w:ascii="Times New Roman" w:hAnsi="Times New Roman" w:cs="Times New Roman"/>
+        </w:rPr>
+        <w:t xml:space="preserve"> = </w:t>
+      </w:r>
+      <w:proofErr w:type="spellStart"/>
+      <w:r>
+        <w:rPr>
+          <w:rFonts w:ascii="Times New Roman" w:hAnsi="Times New Roman" w:cs="Times New Roman"/>
+        </w:rPr>
+        <w:t>r_dot</w:t>
+      </w:r>
+      <w:proofErr w:type="spellEnd"/>
+      <w:r>
+        <w:rPr>
+          <w:rFonts w:ascii="Times New Roman" w:hAnsi="Times New Roman" w:cs="Times New Roman"/>
+        </w:rPr>
+        <w:t xml:space="preserve"> = </w:t>
+      </w:r>
+    </w:p>
+    <w:p>
+      <w:pPr>
+        <w:spacing w:after="0" w:line="240" w:lineRule="auto"/>
+        <w:rPr>
+          <w:rFonts w:ascii="Times New Roman" w:hAnsi="Times New Roman" w:cs="Times New Roman"/>
+        </w:rPr>
+      </w:pPr>
+      <w:r>
+        <w:rPr>
+          <w:rFonts w:ascii="Times New Roman" w:hAnsi="Times New Roman" w:cs="Times New Roman"/>
+        </w:rPr>
+        <w:t xml:space="preserve">% collect all the </w:t>
+      </w:r>
+      <w:proofErr w:type="spellStart"/>
+      <w:r>
+        <w:rPr>
+          <w:rFonts w:ascii="Times New Roman" w:hAnsi="Times New Roman" w:cs="Times New Roman"/>
+        </w:rPr>
+        <w:t>derivaties</w:t>
+      </w:r>
+      <w:proofErr w:type="spellEnd"/>
+      <w:r>
+        <w:rPr>
+          <w:rFonts w:ascii="Times New Roman" w:hAnsi="Times New Roman" w:cs="Times New Roman"/>
+        </w:rPr>
+        <w:t xml:space="preserve"> of the states </w:t>
+      </w:r>
+    </w:p>
+    <w:p>
+      <w:pPr>
+        <w:spacing w:after="0" w:line="240" w:lineRule="auto"/>
+        <w:rPr>
+          <w:rFonts w:ascii="Times New Roman" w:hAnsi="Times New Roman" w:cs="Times New Roman"/>
+        </w:rPr>
+      </w:pPr>
+      <w:r>
+        <w:rPr>
+          <w:rFonts w:ascii="Times New Roman" w:hAnsi="Times New Roman" w:cs="Times New Roman"/>
+        </w:rPr>
+        <w:t xml:space="preserve">     </w:t>
+      </w:r>
+      <w:proofErr w:type="spellStart"/>
+      <w:r>
+        <w:rPr>
+          <w:rFonts w:ascii="Times New Roman" w:hAnsi="Times New Roman" w:cs="Times New Roman"/>
+        </w:rPr>
+        <w:t>xdot</w:t>
+      </w:r>
+      <w:proofErr w:type="spellEnd"/>
+      <w:r>
+        <w:rPr>
+          <w:rFonts w:ascii="Times New Roman" w:hAnsi="Times New Roman" w:cs="Times New Roman"/>
+        </w:rPr>
+        <w:t xml:space="preserve"> = [</w:t>
+      </w:r>
+      <w:proofErr w:type="spellStart"/>
+      <w:r>
+        <w:rPr>
+          <w:rFonts w:ascii="Times New Roman" w:hAnsi="Times New Roman" w:cs="Times New Roman"/>
+        </w:rPr>
+        <w:t>pn_dot</w:t>
+      </w:r>
+      <w:proofErr w:type="spellEnd"/>
+      <w:r>
+        <w:rPr>
+          <w:rFonts w:ascii="Times New Roman" w:hAnsi="Times New Roman" w:cs="Times New Roman"/>
+        </w:rPr>
+        <w:t xml:space="preserve">; </w:t>
+      </w:r>
+      <w:proofErr w:type="spellStart"/>
+      <w:r>
+        <w:rPr>
+          <w:rFonts w:ascii="Times New Roman" w:hAnsi="Times New Roman" w:cs="Times New Roman"/>
+        </w:rPr>
+        <w:t>pe_dot</w:t>
+      </w:r>
+      <w:proofErr w:type="spellEnd"/>
+      <w:r>
+        <w:rPr>
+          <w:rFonts w:ascii="Times New Roman" w:hAnsi="Times New Roman" w:cs="Times New Roman"/>
+        </w:rPr>
+        <w:t xml:space="preserve">; </w:t>
+      </w:r>
+      <w:proofErr w:type="spellStart"/>
+      <w:r>
+        <w:rPr>
+          <w:rFonts w:ascii="Times New Roman" w:hAnsi="Times New Roman" w:cs="Times New Roman"/>
+        </w:rPr>
+        <w:t>pd_dot</w:t>
+      </w:r>
+      <w:proofErr w:type="spellEnd"/>
+      <w:r>
+        <w:rPr>
+          <w:rFonts w:ascii="Times New Roman" w:hAnsi="Times New Roman" w:cs="Times New Roman"/>
+        </w:rPr>
+        <w:t xml:space="preserve">; </w:t>
+      </w:r>
+      <w:proofErr w:type="spellStart"/>
+      <w:r>
+        <w:rPr>
+          <w:rFonts w:ascii="Times New Roman" w:hAnsi="Times New Roman" w:cs="Times New Roman"/>
+        </w:rPr>
+        <w:t>u_dot</w:t>
+      </w:r>
+      <w:proofErr w:type="spellEnd"/>
+      <w:r>
+        <w:rPr>
+          <w:rFonts w:ascii="Times New Roman" w:hAnsi="Times New Roman" w:cs="Times New Roman"/>
+        </w:rPr>
+        <w:t xml:space="preserve">; </w:t>
+      </w:r>
+      <w:proofErr w:type="spellStart"/>
+      <w:r>
+        <w:rPr>
+          <w:rFonts w:ascii="Times New Roman" w:hAnsi="Times New Roman" w:cs="Times New Roman"/>
+        </w:rPr>
+        <w:t>v_dot</w:t>
+      </w:r>
+      <w:proofErr w:type="spellEnd"/>
+      <w:r>
+        <w:rPr>
+          <w:rFonts w:ascii="Times New Roman" w:hAnsi="Times New Roman" w:cs="Times New Roman"/>
+        </w:rPr>
+        <w:t xml:space="preserve">; </w:t>
+      </w:r>
+      <w:proofErr w:type="spellStart"/>
+      <w:r>
+        <w:rPr>
+          <w:rFonts w:ascii="Times New Roman" w:hAnsi="Times New Roman" w:cs="Times New Roman"/>
+        </w:rPr>
+        <w:t>w_</w:t>
+      </w:r>
+      <w:proofErr w:type="gramStart"/>
+      <w:r>
+        <w:rPr>
+          <w:rFonts w:ascii="Times New Roman" w:hAnsi="Times New Roman" w:cs="Times New Roman"/>
+        </w:rPr>
+        <w:t>dot</w:t>
+      </w:r>
+      <w:proofErr w:type="spellEnd"/>
+      <w:r>
+        <w:rPr>
+          <w:rFonts w:ascii="Times New Roman" w:hAnsi="Times New Roman" w:cs="Times New Roman"/>
+        </w:rPr>
+        <w:t>;...</w:t>
+      </w:r>
+      <w:proofErr w:type="gramEnd"/>
+      <w:r>
+        <w:rPr>
+          <w:rFonts w:ascii="Times New Roman" w:hAnsi="Times New Roman" w:cs="Times New Roman"/>
+        </w:rPr>
+        <w:t xml:space="preserve"> e0_dot; e1_dot; e2_dot; e3_dot; </w:t>
+      </w:r>
+      <w:proofErr w:type="spellStart"/>
+      <w:r>
+        <w:rPr>
+          <w:rFonts w:ascii="Times New Roman" w:hAnsi="Times New Roman" w:cs="Times New Roman"/>
+        </w:rPr>
+        <w:t>p_dot</w:t>
+      </w:r>
+      <w:proofErr w:type="spellEnd"/>
+      <w:r>
+        <w:rPr>
+          <w:rFonts w:ascii="Times New Roman" w:hAnsi="Times New Roman" w:cs="Times New Roman"/>
+        </w:rPr>
+        <w:t xml:space="preserve">; </w:t>
+      </w:r>
+      <w:proofErr w:type="spellStart"/>
+      <w:r>
+        <w:rPr>
+          <w:rFonts w:ascii="Times New Roman" w:hAnsi="Times New Roman" w:cs="Times New Roman"/>
+        </w:rPr>
+        <w:t>q_dot</w:t>
+      </w:r>
+      <w:proofErr w:type="spellEnd"/>
+      <w:r>
+        <w:rPr>
+          <w:rFonts w:ascii="Times New Roman" w:hAnsi="Times New Roman" w:cs="Times New Roman"/>
+        </w:rPr>
+        <w:t xml:space="preserve">; </w:t>
+      </w:r>
+      <w:proofErr w:type="spellStart"/>
+      <w:r>
+        <w:rPr>
+          <w:rFonts w:ascii="Times New Roman" w:hAnsi="Times New Roman" w:cs="Times New Roman"/>
+        </w:rPr>
+        <w:t>r_dot</w:t>
+      </w:r>
+      <w:proofErr w:type="spellEnd"/>
+      <w:r>
+        <w:rPr>
+          <w:rFonts w:ascii="Times New Roman" w:hAnsi="Times New Roman" w:cs="Times New Roman"/>
+        </w:rPr>
+        <w:t xml:space="preserve">]; </w:t>
+      </w:r>
+    </w:p>
+    <w:p>
+      <w:pPr>
+        <w:spacing w:after="0" w:line="240" w:lineRule="auto"/>
+        <w:rPr>
+          <w:rFonts w:ascii="Times New Roman" w:hAnsi="Times New Roman" w:cs="Times New Roman"/>
+        </w:rPr>
+      </w:pPr>
+    </w:p>
+    <w:p>
+      <w:pPr>
+        <w:rPr>
+          <w:rFonts w:ascii="Times New Roman" w:hAnsi="Times New Roman" w:cs="Times New Roman"/>
+        </w:rPr>
+      </w:pPr>
+      <w:r>
+        <w:rPr>
+          <w:rFonts w:ascii="Times New Roman" w:hAnsi="Times New Roman" w:cs="Times New Roman"/>
+        </w:rPr>
+        <w:t>Include a gravitational force vector mg ˆ</w:t>
+      </w:r>
+      <w:proofErr w:type="spellStart"/>
+      <w:r>
+        <w:rPr>
+          <w:rFonts w:ascii="Times New Roman" w:hAnsi="Times New Roman" w:cs="Times New Roman"/>
+        </w:rPr>
+        <w:t>fz</w:t>
+      </w:r>
+      <w:proofErr w:type="spellEnd"/>
+      <w:r>
+        <w:rPr>
+          <w:rFonts w:ascii="Times New Roman" w:hAnsi="Times New Roman" w:cs="Times New Roman"/>
+        </w:rPr>
+        <w:t>. To make this into a simulation, you need to add initial conditions, vehicle parameters, forces and moments, and then integrate it. You’ll add the first two in the step below.</w:t>
+      </w:r>
+    </w:p>
+    <w:p>
+      <w:pPr>
+        <w:rPr>
+          <w:rFonts w:ascii="Times New Roman" w:hAnsi="Times New Roman" w:cs="Times New Roman"/>
+        </w:rPr>
+      </w:pPr>
+    </w:p>
+    <w:p>
+      <w:pPr>
+        <w:rPr>
+          <w:rFonts w:ascii="Times New Roman" w:hAnsi="Times New Roman" w:cs="Times New Roman"/>
+          <w:color w:val="FF0000"/>
+        </w:rPr>
+      </w:pPr>
+      <w:r>
+        <w:rPr>
+          <w:rFonts w:ascii="Times New Roman" w:hAnsi="Times New Roman" w:cs="Times New Roman"/>
+          <w:color w:val="FF0000"/>
+        </w:rPr>
+        <w:t>See Appendix for derivative scripts.</w:t>
       </w:r>
     </w:p>
     <w:p>
@@ -194,306 +809,16 @@
         <w:jc w:val="center"/>
         <w:rPr>
           <w:rFonts w:ascii="Times New Roman" w:hAnsi="Times New Roman" w:cs="Times New Roman"/>
-          <w:i/>
-        </w:rPr>
-      </w:pPr>
-    </w:p>
-    <w:p>
-      <w:pPr>
-        <w:rPr>
-          <w:rFonts w:ascii="Times New Roman" w:hAnsi="Times New Roman" w:cs="Times New Roman"/>
-        </w:rPr>
-      </w:pPr>
-      <w:r>
-        <w:rPr>
-          <w:rFonts w:ascii="Times New Roman" w:hAnsi="Times New Roman" w:cs="Times New Roman"/>
-          <w:b/>
-        </w:rPr>
-        <w:t>3.</w:t>
-      </w:r>
-      <w:r>
-        <w:rPr>
-          <w:rFonts w:ascii="Times New Roman" w:hAnsi="Times New Roman" w:cs="Times New Roman"/>
-        </w:rPr>
-        <w:t xml:space="preserve"> Implement the kinematics and dynamics equations (using the quaternion formulation) in an integrator that takes in forces and moments. You should have a function that takes in state and returns xdot = derivatives(self, state, FM, MAV) where state = [pn,pe,pd, u,v,w, e0,e1,e2,e3, p,q,r] FM = [Fx,Fy,Fz, Ell,M,N] The function will contain computations of each state derivative, e.g., </w:t>
-      </w:r>
-    </w:p>
-    <w:p>
-      <w:pPr>
-        <w:spacing w:after="0" w:line="240" w:lineRule="auto"/>
-        <w:rPr>
-          <w:rFonts w:ascii="Times New Roman" w:hAnsi="Times New Roman" w:cs="Times New Roman"/>
-        </w:rPr>
-      </w:pPr>
-      <w:r>
-        <w:rPr>
-          <w:rFonts w:ascii="Times New Roman" w:hAnsi="Times New Roman" w:cs="Times New Roman"/>
-        </w:rPr>
-        <w:t xml:space="preserve">% position kinematics </w:t>
-      </w:r>
-    </w:p>
-    <w:p>
-      <w:pPr>
-        <w:spacing w:after="0" w:line="240" w:lineRule="auto"/>
-        <w:rPr>
-          <w:rFonts w:ascii="Times New Roman" w:hAnsi="Times New Roman" w:cs="Times New Roman"/>
-        </w:rPr>
-      </w:pPr>
-      <w:r>
-        <w:rPr>
-          <w:rFonts w:ascii="Times New Roman" w:hAnsi="Times New Roman" w:cs="Times New Roman"/>
-        </w:rPr>
-        <w:t xml:space="preserve">     </w:t>
-      </w:r>
-      <w:r>
-        <w:rPr>
-          <w:rFonts w:ascii="Times New Roman" w:hAnsi="Times New Roman" w:cs="Times New Roman"/>
-        </w:rPr>
-        <w:t xml:space="preserve">pn_dot = pe_dot = pd_dot = </w:t>
-      </w:r>
-    </w:p>
-    <w:p>
-      <w:pPr>
-        <w:spacing w:after="0" w:line="240" w:lineRule="auto"/>
-        <w:rPr>
-          <w:rFonts w:ascii="Times New Roman" w:hAnsi="Times New Roman" w:cs="Times New Roman"/>
-        </w:rPr>
-      </w:pPr>
-      <w:r>
-        <w:rPr>
-          <w:rFonts w:ascii="Times New Roman" w:hAnsi="Times New Roman" w:cs="Times New Roman"/>
-        </w:rPr>
-        <w:t xml:space="preserve">% position dynamics </w:t>
-      </w:r>
-    </w:p>
-    <w:p>
-      <w:pPr>
-        <w:spacing w:after="0" w:line="240" w:lineRule="auto"/>
-        <w:rPr>
-          <w:rFonts w:ascii="Times New Roman" w:hAnsi="Times New Roman" w:cs="Times New Roman"/>
-        </w:rPr>
-      </w:pPr>
-      <w:r>
-        <w:rPr>
-          <w:rFonts w:ascii="Times New Roman" w:hAnsi="Times New Roman" w:cs="Times New Roman"/>
-        </w:rPr>
-        <w:t xml:space="preserve">     </w:t>
-      </w:r>
-      <w:r>
-        <w:rPr>
-          <w:rFonts w:ascii="Times New Roman" w:hAnsi="Times New Roman" w:cs="Times New Roman"/>
-        </w:rPr>
-        <w:t xml:space="preserve">u_dot = v_dot = w_dot = </w:t>
-      </w:r>
-    </w:p>
-    <w:p>
-      <w:pPr>
-        <w:spacing w:after="0" w:line="240" w:lineRule="auto"/>
-        <w:rPr>
-          <w:rFonts w:ascii="Times New Roman" w:hAnsi="Times New Roman" w:cs="Times New Roman"/>
-        </w:rPr>
-      </w:pPr>
-      <w:r>
-        <w:rPr>
-          <w:rFonts w:ascii="Times New Roman" w:hAnsi="Times New Roman" w:cs="Times New Roman"/>
-        </w:rPr>
-        <w:t xml:space="preserve">% rotational kinematics </w:t>
-      </w:r>
-    </w:p>
-    <w:p>
-      <w:pPr>
-        <w:spacing w:after="0" w:line="240" w:lineRule="auto"/>
-        <w:rPr>
-          <w:rFonts w:ascii="Times New Roman" w:hAnsi="Times New Roman" w:cs="Times New Roman"/>
-        </w:rPr>
-      </w:pPr>
-      <w:r>
-        <w:rPr>
-          <w:rFonts w:ascii="Times New Roman" w:hAnsi="Times New Roman" w:cs="Times New Roman"/>
-        </w:rPr>
-        <w:t xml:space="preserve">     </w:t>
-      </w:r>
-      <w:r>
-        <w:rPr>
-          <w:rFonts w:ascii="Times New Roman" w:hAnsi="Times New Roman" w:cs="Times New Roman"/>
-        </w:rPr>
-        <w:t xml:space="preserve">e0_dot = e1_dot = 1 e2_dot = e3_dot = </w:t>
-      </w:r>
-    </w:p>
-    <w:p>
-      <w:pPr>
-        <w:spacing w:after="0" w:line="240" w:lineRule="auto"/>
-        <w:rPr>
-          <w:rFonts w:ascii="Times New Roman" w:hAnsi="Times New Roman" w:cs="Times New Roman"/>
-        </w:rPr>
-      </w:pPr>
-      <w:r>
-        <w:rPr>
-          <w:rFonts w:ascii="Times New Roman" w:hAnsi="Times New Roman" w:cs="Times New Roman"/>
-        </w:rPr>
-        <w:t xml:space="preserve">% rotational dynamics </w:t>
-      </w:r>
-    </w:p>
-    <w:p>
-      <w:pPr>
-        <w:spacing w:after="0" w:line="240" w:lineRule="auto"/>
-        <w:rPr>
-          <w:rFonts w:ascii="Times New Roman" w:hAnsi="Times New Roman" w:cs="Times New Roman"/>
-        </w:rPr>
-      </w:pPr>
-      <w:r>
-        <w:rPr>
-          <w:rFonts w:ascii="Times New Roman" w:hAnsi="Times New Roman" w:cs="Times New Roman"/>
-        </w:rPr>
-        <w:t xml:space="preserve">     </w:t>
-      </w:r>
-      <w:r>
-        <w:rPr>
-          <w:rFonts w:ascii="Times New Roman" w:hAnsi="Times New Roman" w:cs="Times New Roman"/>
-        </w:rPr>
-        <w:t xml:space="preserve">p_dot = q_dot = r_dot = </w:t>
-      </w:r>
-    </w:p>
-    <w:p>
-      <w:pPr>
-        <w:spacing w:after="0" w:line="240" w:lineRule="auto"/>
-        <w:rPr>
-          <w:rFonts w:ascii="Times New Roman" w:hAnsi="Times New Roman" w:cs="Times New Roman"/>
-        </w:rPr>
-      </w:pPr>
-      <w:r>
-        <w:rPr>
-          <w:rFonts w:ascii="Times New Roman" w:hAnsi="Times New Roman" w:cs="Times New Roman"/>
-        </w:rPr>
-        <w:t xml:space="preserve">% collect all the derivaties of the states </w:t>
-      </w:r>
-    </w:p>
-    <w:p>
-      <w:pPr>
-        <w:spacing w:after="0" w:line="240" w:lineRule="auto"/>
-        <w:rPr>
-          <w:rFonts w:ascii="Times New Roman" w:hAnsi="Times New Roman" w:cs="Times New Roman"/>
-        </w:rPr>
-      </w:pPr>
-      <w:r>
-        <w:rPr>
-          <w:rFonts w:ascii="Times New Roman" w:hAnsi="Times New Roman" w:cs="Times New Roman"/>
-        </w:rPr>
-        <w:t xml:space="preserve">     </w:t>
-      </w:r>
-      <w:r>
-        <w:rPr>
-          <w:rFonts w:ascii="Times New Roman" w:hAnsi="Times New Roman" w:cs="Times New Roman"/>
-        </w:rPr>
-        <w:t xml:space="preserve">xdot = [pn_dot; pe_dot; pd_dot; u_dot; v_dot; w_dot;... e0_dot; e1_dot; e2_dot; e3_dot; p_dot; q_dot; r_dot]; </w:t>
-      </w:r>
-    </w:p>
-    <w:p>
-      <w:pPr>
-        <w:spacing w:after="0" w:line="240" w:lineRule="auto"/>
-        <w:rPr>
-          <w:rFonts w:ascii="Times New Roman" w:hAnsi="Times New Roman" w:cs="Times New Roman"/>
-        </w:rPr>
-      </w:pPr>
-    </w:p>
-    <w:p>
-      <w:pPr>
-        <w:rPr>
-          <w:rFonts w:ascii="Times New Roman" w:hAnsi="Times New Roman" w:cs="Times New Roman"/>
-        </w:rPr>
-      </w:pPr>
-      <w:r>
-        <w:rPr>
-          <w:rFonts w:ascii="Times New Roman" w:hAnsi="Times New Roman" w:cs="Times New Roman"/>
-        </w:rPr>
-        <w:t>Include a gravitational force vector mg ˆfz. To make this into a simulation, you need to add initial conditions, vehicle parameters, forces and moments, and then integrate it. You’ll add the first two in the step below.</w:t>
-      </w:r>
-    </w:p>
-    <w:p>
-      <w:pPr>
-        <w:rPr>
-          <w:rFonts w:ascii="Times New Roman" w:hAnsi="Times New Roman" w:cs="Times New Roman"/>
-        </w:rPr>
-      </w:pPr>
-    </w:p>
-    <w:p>
-      <w:pPr>
-        <w:rPr>
-          <w:rFonts w:ascii="Times New Roman" w:hAnsi="Times New Roman" w:cs="Times New Roman"/>
-          <w:color w:val="FF0000"/>
-        </w:rPr>
-      </w:pPr>
-      <w:r>
-        <w:rPr>
-          <w:rFonts w:ascii="Times New Roman" w:hAnsi="Times New Roman" w:cs="Times New Roman"/>
-          <w:color w:val="FF0000"/>
-        </w:rPr>
-        <w:t xml:space="preserve">See Appendix </w:t>
-      </w:r>
-      <w:r>
-        <w:rPr>
-          <w:rFonts w:ascii="Times New Roman" w:hAnsi="Times New Roman" w:cs="Times New Roman"/>
-          <w:color w:val="FF0000"/>
-        </w:rPr>
-        <w:t xml:space="preserve">A </w:t>
-      </w:r>
-      <w:r>
-        <w:rPr>
-          <w:rFonts w:ascii="Times New Roman" w:hAnsi="Times New Roman" w:cs="Times New Roman"/>
-          <w:color w:val="FF0000"/>
-        </w:rPr>
-        <w:t>(pg</w:t>
-      </w:r>
-      <w:r>
-        <w:rPr>
-          <w:rFonts w:ascii="Times New Roman" w:hAnsi="Times New Roman" w:cs="Times New Roman"/>
-          <w:color w:val="FF0000"/>
-        </w:rPr>
-        <w:t xml:space="preserve"> 8-10</w:t>
-      </w:r>
-      <w:r>
-        <w:rPr>
-          <w:rFonts w:ascii="Times New Roman" w:hAnsi="Times New Roman" w:cs="Times New Roman"/>
-          <w:color w:val="FF0000"/>
-        </w:rPr>
-        <w:t>)</w:t>
-      </w:r>
-      <w:r>
-        <w:rPr>
-          <w:rFonts w:ascii="Times New Roman" w:hAnsi="Times New Roman" w:cs="Times New Roman"/>
-          <w:color w:val="FF0000"/>
-        </w:rPr>
-        <w:t xml:space="preserve"> </w:t>
-      </w:r>
-      <w:r>
-        <w:rPr>
-          <w:rFonts w:ascii="Times New Roman" w:hAnsi="Times New Roman" w:cs="Times New Roman"/>
-          <w:color w:val="FF0000"/>
-        </w:rPr>
-        <w:t>for derivative scripts</w:t>
-      </w:r>
-      <w:r>
-        <w:rPr>
-          <w:rFonts w:ascii="Times New Roman" w:hAnsi="Times New Roman" w:cs="Times New Roman"/>
-          <w:color w:val="FF0000"/>
-        </w:rPr>
-        <w:t>.</w:t>
-      </w:r>
-    </w:p>
-    <w:p>
-      <w:pPr>
-        <w:jc w:val="center"/>
-        <w:rPr>
-          <w:rFonts w:ascii="Times New Roman" w:hAnsi="Times New Roman" w:cs="Times New Roman"/>
-        </w:rPr>
-      </w:pPr>
-      <w:r>
-        <w:rPr>
-          <w:rFonts w:ascii="Times New Roman" w:hAnsi="Times New Roman" w:cs="Times New Roman"/>
+        </w:rPr>
+      </w:pPr>
+      <w:r>
+        <w:rPr>
+          <w:rFonts w:ascii="Times New Roman" w:hAnsi="Times New Roman" w:cs="Times New Roman"/>
+          <w:noProof/>
         </w:rPr>
         <w:lastRenderedPageBreak/>
         <w:drawing>
-          <wp:inline distT="0" distB="0" distL="0" distR="0" wp14:anchorId="0BA26A4D" wp14:editId="5ACB0092">
+          <wp:inline distT="0" distB="0" distL="0" distR="0" wp14:anchorId="13A8429C" wp14:editId="39101112">
             <wp:extent cx="3686689" cy="4448796"/>
             <wp:effectExtent l="0" t="0" r="0" b="9525"/>
             <wp:docPr id="6" name="Picture 6"/>
@@ -544,23 +869,7 @@
           <w:i/>
           <w:color w:val="FF0000"/>
         </w:rPr>
-        <w:t>Figure 2</w:t>
-      </w:r>
-      <w:r>
-        <w:rPr>
-          <w:rFonts w:ascii="Times New Roman" w:hAnsi="Times New Roman" w:cs="Times New Roman"/>
-          <w:i/>
-          <w:color w:val="FF0000"/>
-        </w:rPr>
-        <w:t>.</w:t>
-      </w:r>
-      <w:r>
-        <w:rPr>
-          <w:rFonts w:ascii="Times New Roman" w:hAnsi="Times New Roman" w:cs="Times New Roman"/>
-          <w:i/>
-          <w:color w:val="FF0000"/>
-        </w:rPr>
-        <w:t xml:space="preserve"> Gravity Force Code</w:t>
+        <w:t>Figure 2. Gravity Force Code</w:t>
       </w:r>
     </w:p>
     <w:p>
@@ -604,71 +913,77 @@
         <w:rPr>
           <w:rFonts w:ascii="Times New Roman" w:hAnsi="Times New Roman" w:cs="Times New Roman"/>
         </w:rPr>
-        <w:t xml:space="preserve"> Select a candidate air vehicle you may use in your research, and approximate the mass and inertia of this vehicle. Define these in a separate file as terms like MAV.mass, MAV.Ix, MAV.Iy, MAV.Iz MAV.Ixz, and also define initial conditions for position, orientation, and rates. Move your definition of gravitational constant g here. Use consistent units. </w:t>
-      </w:r>
-    </w:p>
-    <w:p>
-      <w:pPr>
-        <w:rPr>
-          <w:rFonts w:ascii="Times New Roman" w:hAnsi="Times New Roman" w:cs="Times New Roman"/>
-        </w:rPr>
-      </w:pPr>
-    </w:p>
-    <w:p>
-      <w:pPr>
-        <w:rPr>
-          <w:rFonts w:ascii="Times New Roman" w:hAnsi="Times New Roman" w:cs="Times New Roman"/>
-          <w:color w:val="FF0000"/>
-        </w:rPr>
-      </w:pPr>
-      <w:r>
-        <w:rPr>
-          <w:rFonts w:ascii="Times New Roman" w:hAnsi="Times New Roman" w:cs="Times New Roman"/>
-          <w:color w:val="FF0000"/>
-        </w:rPr>
-        <w:t xml:space="preserve">See Appendix </w:t>
-      </w:r>
-      <w:r>
-        <w:rPr>
-          <w:rFonts w:ascii="Times New Roman" w:hAnsi="Times New Roman" w:cs="Times New Roman"/>
-          <w:color w:val="FF0000"/>
-        </w:rPr>
-        <w:t>A (pg</w:t>
-      </w:r>
-      <w:r>
-        <w:rPr>
-          <w:rFonts w:ascii="Times New Roman" w:hAnsi="Times New Roman" w:cs="Times New Roman"/>
-          <w:color w:val="FF0000"/>
-        </w:rPr>
-        <w:t xml:space="preserve"> 11-12</w:t>
-      </w:r>
-      <w:r>
-        <w:rPr>
-          <w:rFonts w:ascii="Times New Roman" w:hAnsi="Times New Roman" w:cs="Times New Roman"/>
-          <w:color w:val="FF0000"/>
-        </w:rPr>
-        <w:t xml:space="preserve">) </w:t>
-      </w:r>
-      <w:r>
-        <w:rPr>
-          <w:rFonts w:ascii="Times New Roman" w:hAnsi="Times New Roman" w:cs="Times New Roman"/>
-          <w:color w:val="FF0000"/>
-        </w:rPr>
-        <w:t xml:space="preserve">for </w:t>
-      </w:r>
-      <w:r>
-        <w:rPr>
-          <w:rFonts w:ascii="Times New Roman" w:hAnsi="Times New Roman" w:cs="Times New Roman"/>
-          <w:color w:val="FF0000"/>
-        </w:rPr>
-        <w:t>MAV class</w:t>
-      </w:r>
-      <w:r>
-        <w:rPr>
-          <w:rFonts w:ascii="Times New Roman" w:hAnsi="Times New Roman" w:cs="Times New Roman"/>
-          <w:color w:val="FF0000"/>
-        </w:rPr>
-        <w:t xml:space="preserve"> scripts.</w:t>
+        <w:t xml:space="preserve"> Select a candidate air vehicle you may use in your research, and approximate the mass and inertia of this vehicle. Define these in a separate file as terms like </w:t>
+      </w:r>
+      <w:proofErr w:type="spellStart"/>
+      <w:r>
+        <w:rPr>
+          <w:rFonts w:ascii="Times New Roman" w:hAnsi="Times New Roman" w:cs="Times New Roman"/>
+        </w:rPr>
+        <w:t>MAV.mass</w:t>
+      </w:r>
+      <w:proofErr w:type="spellEnd"/>
+      <w:r>
+        <w:rPr>
+          <w:rFonts w:ascii="Times New Roman" w:hAnsi="Times New Roman" w:cs="Times New Roman"/>
+        </w:rPr>
+        <w:t xml:space="preserve">, </w:t>
+      </w:r>
+      <w:proofErr w:type="spellStart"/>
+      <w:r>
+        <w:rPr>
+          <w:rFonts w:ascii="Times New Roman" w:hAnsi="Times New Roman" w:cs="Times New Roman"/>
+        </w:rPr>
+        <w:t>MAV.Ix</w:t>
+      </w:r>
+      <w:proofErr w:type="spellEnd"/>
+      <w:r>
+        <w:rPr>
+          <w:rFonts w:ascii="Times New Roman" w:hAnsi="Times New Roman" w:cs="Times New Roman"/>
+        </w:rPr>
+        <w:t xml:space="preserve">, </w:t>
+      </w:r>
+      <w:proofErr w:type="spellStart"/>
+      <w:r>
+        <w:rPr>
+          <w:rFonts w:ascii="Times New Roman" w:hAnsi="Times New Roman" w:cs="Times New Roman"/>
+        </w:rPr>
+        <w:t>MAV.Iy</w:t>
+      </w:r>
+      <w:proofErr w:type="spellEnd"/>
+      <w:r>
+        <w:rPr>
+          <w:rFonts w:ascii="Times New Roman" w:hAnsi="Times New Roman" w:cs="Times New Roman"/>
+        </w:rPr>
+        <w:t xml:space="preserve">, </w:t>
+      </w:r>
+      <w:proofErr w:type="spellStart"/>
+      <w:r>
+        <w:rPr>
+          <w:rFonts w:ascii="Times New Roman" w:hAnsi="Times New Roman" w:cs="Times New Roman"/>
+        </w:rPr>
+        <w:t>MAV.Iz</w:t>
+      </w:r>
+      <w:proofErr w:type="spellEnd"/>
+      <w:r>
+        <w:rPr>
+          <w:rFonts w:ascii="Times New Roman" w:hAnsi="Times New Roman" w:cs="Times New Roman"/>
+        </w:rPr>
+        <w:t xml:space="preserve"> </w:t>
+      </w:r>
+      <w:proofErr w:type="spellStart"/>
+      <w:r>
+        <w:rPr>
+          <w:rFonts w:ascii="Times New Roman" w:hAnsi="Times New Roman" w:cs="Times New Roman"/>
+        </w:rPr>
+        <w:t>MAV.Ixz</w:t>
+      </w:r>
+      <w:proofErr w:type="spellEnd"/>
+      <w:r>
+        <w:rPr>
+          <w:rFonts w:ascii="Times New Roman" w:hAnsi="Times New Roman" w:cs="Times New Roman"/>
+        </w:rPr>
+        <w:t xml:space="preserve">, and also define initial conditions for position, orientation, and rates. Move your definition of gravitational constant g here. Use consistent units. </w:t>
       </w:r>
     </w:p>
     <w:p>
@@ -681,9 +996,10 @@
       <w:r>
         <w:rPr>
           <w:rFonts w:ascii="Times New Roman" w:hAnsi="Times New Roman" w:cs="Times New Roman"/>
+          <w:noProof/>
         </w:rPr>
         <w:drawing>
-          <wp:inline distT="0" distB="0" distL="0" distR="0" wp14:anchorId="4BCBA7C5" wp14:editId="0319C785">
+          <wp:inline distT="0" distB="0" distL="0" distR="0" wp14:anchorId="386BB46F" wp14:editId="16F5D873">
             <wp:extent cx="4727121" cy="2743200"/>
             <wp:effectExtent l="0" t="0" r="0" b="0"/>
             <wp:docPr id="7" name="Picture 7"/>
@@ -750,16 +1066,17 @@
           <w:i/>
           <w:color w:val="FF0000"/>
         </w:rPr>
-        <w:t>MAV Class Object</w:t>
-      </w:r>
-      <w:r>
+        <w:t>MAV Class Object Code</w:t>
+      </w:r>
+    </w:p>
+    <w:p>
+      <w:pPr>
         <w:rPr>
           <w:rFonts w:ascii="Times New Roman" w:hAnsi="Times New Roman" w:cs="Times New Roman"/>
           <w:i/>
           <w:color w:val="FF0000"/>
         </w:rPr>
-        <w:t xml:space="preserve"> Code</w:t>
-      </w:r>
+      </w:pPr>
     </w:p>
     <w:p>
       <w:pPr>
@@ -769,6 +1086,14 @@
           <w:color w:val="FF0000"/>
         </w:rPr>
       </w:pPr>
+      <w:r>
+        <w:rPr>
+          <w:rFonts w:ascii="Times New Roman" w:hAnsi="Times New Roman" w:cs="Times New Roman"/>
+          <w:i/>
+          <w:color w:val="FF0000"/>
+        </w:rPr>
+        <w:t>The rate of descent was verified for the gravity only case through solving the ODE via WolframAlpha.com.</w:t>
+      </w:r>
     </w:p>
     <w:p>
       <w:pPr>
@@ -783,10 +1108,11 @@
         <w:rPr>
           <w:rFonts w:ascii="Times New Roman" w:hAnsi="Times New Roman" w:cs="Times New Roman"/>
           <w:i/>
+          <w:noProof/>
           <w:color w:val="FF0000"/>
         </w:rPr>
         <w:drawing>
-          <wp:inline distT="0" distB="0" distL="0" distR="0" wp14:anchorId="0BF979BC" wp14:editId="1228974C">
+          <wp:inline distT="0" distB="0" distL="0" distR="0" wp14:anchorId="707D6A3F" wp14:editId="1661F51D">
             <wp:extent cx="4429496" cy="3129515"/>
             <wp:effectExtent l="19050" t="19050" r="28575" b="13970"/>
             <wp:docPr id="10" name="Picture 10"/>
@@ -858,15 +1184,7 @@
           <w:i/>
           <w:color w:val="FF0000"/>
         </w:rPr>
-        <w:t>Gravity Only Simulation</w:t>
-      </w:r>
-      <w:r>
-        <w:rPr>
-          <w:rFonts w:ascii="Times New Roman" w:hAnsi="Times New Roman" w:cs="Times New Roman"/>
-          <w:i/>
-          <w:color w:val="FF0000"/>
-        </w:rPr>
-        <w:t xml:space="preserve"> (Validated with WolframAlpha.com)</w:t>
+        <w:t>Gravity Only Simulation Results</w:t>
       </w:r>
     </w:p>
     <w:p>
@@ -890,112 +1208,148 @@
         <w:rPr>
           <w:rFonts w:ascii="Times New Roman" w:hAnsi="Times New Roman" w:cs="Times New Roman"/>
         </w:rPr>
-        <w:t xml:space="preserve"> Choose an integrator (you could try a Runge-Kutta integrator, or ode23 ), and connect it to the above dynamics function, having it read in the parameters to form a simple dynamics simulator. Simulate this vehicle from an initial condition of x, y, z = [100, 200, −500], ψ, θ, φ = [90, 15, 20]◦ (1) with F and M set to zero. Plot the positions, Euler angles, and rates. Does this make sense? Do you need to choose a different integrator? Simulate the system from the same initial conditions but use F = [sin(t),0,0] and M = [0,1e-4,0] Include plots of the output from these two cases and label your axes. </w:t>
-      </w:r>
-    </w:p>
-    <w:p>
-      <w:pPr>
-        <w:rPr>
-          <w:rFonts w:ascii="Times New Roman" w:hAnsi="Times New Roman" w:cs="Times New Roman"/>
-        </w:rPr>
-      </w:pPr>
-    </w:p>
-    <w:p>
-      <w:pPr>
-        <w:rPr>
-          <w:rFonts w:ascii="Times New Roman" w:hAnsi="Times New Roman" w:cs="Times New Roman"/>
-          <w:color w:val="FF0000"/>
-        </w:rPr>
-      </w:pPr>
-      <w:r>
-        <w:rPr>
-          <w:rFonts w:ascii="Times New Roman" w:hAnsi="Times New Roman" w:cs="Times New Roman"/>
-          <w:color w:val="FF0000"/>
-        </w:rPr>
-        <w:t>Selected integrator: scipy.integation.odeint()</w:t>
-      </w:r>
-    </w:p>
-    <w:p>
-      <w:pPr>
-        <w:rPr>
-          <w:rFonts w:ascii="Times New Roman" w:hAnsi="Times New Roman" w:cs="Times New Roman"/>
-          <w:color w:val="FF0000"/>
-        </w:rPr>
-      </w:pPr>
-      <w:r>
-        <w:rPr>
-          <w:rFonts w:ascii="Times New Roman" w:hAnsi="Times New Roman" w:cs="Times New Roman"/>
-          <w:color w:val="FF0000"/>
-        </w:rPr>
-        <w:t xml:space="preserve">See Appendix </w:t>
-      </w:r>
-      <w:r>
-        <w:rPr>
-          <w:rFonts w:ascii="Times New Roman" w:hAnsi="Times New Roman" w:cs="Times New Roman"/>
-          <w:color w:val="FF0000"/>
-        </w:rPr>
-        <w:t>A (pg</w:t>
-      </w:r>
-      <w:r>
-        <w:rPr>
-          <w:rFonts w:ascii="Times New Roman" w:hAnsi="Times New Roman" w:cs="Times New Roman"/>
-          <w:color w:val="FF0000"/>
-        </w:rPr>
-        <w:t xml:space="preserve"> 10</w:t>
-      </w:r>
-      <w:r>
-        <w:rPr>
-          <w:rFonts w:ascii="Times New Roman" w:hAnsi="Times New Roman" w:cs="Times New Roman"/>
-          <w:color w:val="FF0000"/>
-        </w:rPr>
-        <w:t xml:space="preserve">) </w:t>
-      </w:r>
-      <w:r>
-        <w:rPr>
-          <w:rFonts w:ascii="Times New Roman" w:hAnsi="Times New Roman" w:cs="Times New Roman"/>
-          <w:color w:val="FF0000"/>
-        </w:rPr>
-        <w:t>for integrator</w:t>
-      </w:r>
-      <w:r>
-        <w:rPr>
-          <w:rFonts w:ascii="Times New Roman" w:hAnsi="Times New Roman" w:cs="Times New Roman"/>
-          <w:color w:val="FF0000"/>
-        </w:rPr>
-        <w:t xml:space="preserve"> scripts.</w:t>
-      </w:r>
-    </w:p>
-    <w:p>
-      <w:pPr>
-        <w:rPr>
-          <w:rFonts w:ascii="Times New Roman" w:hAnsi="Times New Roman" w:cs="Times New Roman"/>
-          <w:color w:val="FF0000"/>
-        </w:rPr>
-      </w:pPr>
-      <w:r>
-        <w:rPr>
-          <w:rFonts w:ascii="Times New Roman" w:hAnsi="Times New Roman" w:cs="Times New Roman"/>
-          <w:color w:val="FF0000"/>
-        </w:rPr>
-        <w:t>The overall flight patterns make sense. As M is made non-zero, we see a resultant change in angular speed and quaternions not present in the purely translational motion of the first test.</w:t>
-      </w:r>
-      <w:r>
-        <w:rPr>
-          <w:rFonts w:ascii="Times New Roman" w:hAnsi="Times New Roman" w:cs="Times New Roman"/>
-          <w:color w:val="FF0000"/>
-        </w:rPr>
-        <w:t xml:space="preserve"> All axis are in terms of ft/s or rad/s</w:t>
-      </w:r>
-      <w:r>
-        <w:rPr>
-          <w:rFonts w:ascii="Times New Roman" w:hAnsi="Times New Roman" w:cs="Times New Roman"/>
-          <w:color w:val="FF0000"/>
-        </w:rPr>
-        <w:t xml:space="preserve"> as applicable.</w:t>
-      </w:r>
-    </w:p>
-    <w:p>
-      <w:pPr>
+        <w:t xml:space="preserve"> Choose an integrator (you could try a </w:t>
+      </w:r>
+      <w:proofErr w:type="spellStart"/>
+      <w:r>
+        <w:rPr>
+          <w:rFonts w:ascii="Times New Roman" w:hAnsi="Times New Roman" w:cs="Times New Roman"/>
+        </w:rPr>
+        <w:t>Runge-Kutta</w:t>
+      </w:r>
+      <w:proofErr w:type="spellEnd"/>
+      <w:r>
+        <w:rPr>
+          <w:rFonts w:ascii="Times New Roman" w:hAnsi="Times New Roman" w:cs="Times New Roman"/>
+        </w:rPr>
+        <w:t xml:space="preserve"> integrator, or ode</w:t>
+      </w:r>
+      <w:proofErr w:type="gramStart"/>
+      <w:r>
+        <w:rPr>
+          <w:rFonts w:ascii="Times New Roman" w:hAnsi="Times New Roman" w:cs="Times New Roman"/>
+        </w:rPr>
+        <w:t>23 )</w:t>
+      </w:r>
+      <w:proofErr w:type="gramEnd"/>
+      <w:r>
+        <w:rPr>
+          <w:rFonts w:ascii="Times New Roman" w:hAnsi="Times New Roman" w:cs="Times New Roman"/>
+        </w:rPr>
+        <w:t xml:space="preserve">, and connect it to the above dynamics function, having it read in the parameters to form a simple dynamics simulator. Simulate this vehicle from an initial condition of x, y, z = [100, 200, −500], ψ, θ, φ = [90, 15, </w:t>
+      </w:r>
+      <w:proofErr w:type="gramStart"/>
+      <w:r>
+        <w:rPr>
+          <w:rFonts w:ascii="Times New Roman" w:hAnsi="Times New Roman" w:cs="Times New Roman"/>
+        </w:rPr>
+        <w:t>20]◦</w:t>
+      </w:r>
+      <w:proofErr w:type="gramEnd"/>
+      <w:r>
+        <w:rPr>
+          <w:rFonts w:ascii="Times New Roman" w:hAnsi="Times New Roman" w:cs="Times New Roman"/>
+        </w:rPr>
+        <w:t xml:space="preserve"> (1) with F and M set to zero. Plot the positions, Euler angles, and rates. Does this make sense? Do you need to choose a different integrator? Simulate the system from the same initial conditions but use F = [sin(t),0,0] and M = [0,1e-4,0] Include plots of the output from these two cases and label your axes. </w:t>
+      </w:r>
+    </w:p>
+    <w:p>
+      <w:pPr>
+        <w:rPr>
+          <w:rFonts w:ascii="Times New Roman" w:hAnsi="Times New Roman" w:cs="Times New Roman"/>
+        </w:rPr>
+      </w:pPr>
+    </w:p>
+    <w:p>
+      <w:pPr>
+        <w:rPr>
+          <w:rFonts w:ascii="Times New Roman" w:hAnsi="Times New Roman" w:cs="Times New Roman"/>
+          <w:color w:val="FF0000"/>
+        </w:rPr>
+      </w:pPr>
+      <w:r>
+        <w:rPr>
+          <w:rFonts w:ascii="Times New Roman" w:hAnsi="Times New Roman" w:cs="Times New Roman"/>
+          <w:color w:val="FF0000"/>
+        </w:rPr>
+        <w:t xml:space="preserve">Selected integrator: </w:t>
+      </w:r>
+      <w:proofErr w:type="spellStart"/>
+      <w:proofErr w:type="gramStart"/>
+      <w:r>
+        <w:rPr>
+          <w:rFonts w:ascii="Times New Roman" w:hAnsi="Times New Roman" w:cs="Times New Roman"/>
+          <w:color w:val="FF0000"/>
+        </w:rPr>
+        <w:t>scipy.integation</w:t>
+      </w:r>
+      <w:proofErr w:type="gramEnd"/>
+      <w:r>
+        <w:rPr>
+          <w:rFonts w:ascii="Times New Roman" w:hAnsi="Times New Roman" w:cs="Times New Roman"/>
+          <w:color w:val="FF0000"/>
+        </w:rPr>
+        <w:t>.odeint</w:t>
+      </w:r>
+      <w:proofErr w:type="spellEnd"/>
+      <w:r>
+        <w:rPr>
+          <w:rFonts w:ascii="Times New Roman" w:hAnsi="Times New Roman" w:cs="Times New Roman"/>
+          <w:color w:val="FF0000"/>
+        </w:rPr>
+        <w:t>()</w:t>
+      </w:r>
+    </w:p>
+    <w:p>
+      <w:pPr>
+        <w:rPr>
+          <w:rFonts w:ascii="Times New Roman" w:hAnsi="Times New Roman" w:cs="Times New Roman"/>
+          <w:color w:val="FF0000"/>
+        </w:rPr>
+      </w:pPr>
+      <w:r>
+        <w:rPr>
+          <w:rFonts w:ascii="Times New Roman" w:hAnsi="Times New Roman" w:cs="Times New Roman"/>
+          <w:color w:val="FF0000"/>
+        </w:rPr>
+        <w:t xml:space="preserve">The overall flight patterns make sense. As M is made non-zero, we see a resultant change in angular speed and quaternions not present in the purely translational motion of the first test. All axis </w:t>
+      </w:r>
+      <w:proofErr w:type="gramStart"/>
+      <w:r>
+        <w:rPr>
+          <w:rFonts w:ascii="Times New Roman" w:hAnsi="Times New Roman" w:cs="Times New Roman"/>
+          <w:color w:val="FF0000"/>
+        </w:rPr>
+        <w:t>are</w:t>
+      </w:r>
+      <w:proofErr w:type="gramEnd"/>
+      <w:r>
+        <w:rPr>
+          <w:rFonts w:ascii="Times New Roman" w:hAnsi="Times New Roman" w:cs="Times New Roman"/>
+          <w:color w:val="FF0000"/>
+        </w:rPr>
+        <w:t xml:space="preserve"> in terms of </w:t>
+      </w:r>
+      <w:proofErr w:type="spellStart"/>
+      <w:r>
+        <w:rPr>
+          <w:rFonts w:ascii="Times New Roman" w:hAnsi="Times New Roman" w:cs="Times New Roman"/>
+          <w:color w:val="FF0000"/>
+        </w:rPr>
+        <w:t>ft</w:t>
+      </w:r>
+      <w:proofErr w:type="spellEnd"/>
+      <w:r>
+        <w:rPr>
+          <w:rFonts w:ascii="Times New Roman" w:hAnsi="Times New Roman" w:cs="Times New Roman"/>
+          <w:color w:val="FF0000"/>
+        </w:rPr>
+        <w:t>/s or rad/s as applicable.</w:t>
+      </w:r>
+    </w:p>
+    <w:p>
+      <w:pPr>
+        <w:jc w:val="center"/>
         <w:rPr>
           <w:rFonts w:ascii="Times New Roman" w:hAnsi="Times New Roman" w:cs="Times New Roman"/>
         </w:rPr>
@@ -1005,10 +1359,10 @@
           <w:rFonts w:ascii="Times New Roman" w:hAnsi="Times New Roman" w:cs="Times New Roman"/>
         </w:rPr>
         <w:drawing>
-          <wp:inline distT="0" distB="0" distL="0" distR="0" wp14:anchorId="3ED36C27" wp14:editId="4FE8E23E">
-            <wp:extent cx="3200400" cy="2276865"/>
-            <wp:effectExtent l="19050" t="19050" r="19050" b="28575"/>
-            <wp:docPr id="4" name="Picture 4"/>
+          <wp:inline distT="0" distB="0" distL="0" distR="0" wp14:anchorId="470527AF" wp14:editId="2BD04FB9">
+            <wp:extent cx="5344381" cy="2514600"/>
+            <wp:effectExtent l="19050" t="19050" r="27940" b="19050"/>
+            <wp:docPr id="11" name="Picture 11"/>
             <wp:cNvGraphicFramePr>
               <a:graphicFrameLocks xmlns:a="http://schemas.openxmlformats.org/drawingml/2006/main" noChangeAspect="1"/>
             </wp:cNvGraphicFramePr>
@@ -1028,7 +1382,7 @@
                   <pic:spPr>
                     <a:xfrm>
                       <a:off x="0" y="0"/>
-                      <a:ext cx="3200400" cy="2276865"/>
+                      <a:ext cx="5344381" cy="2514600"/>
                     </a:xfrm>
                     <a:prstGeom prst="rect">
                       <a:avLst/>
@@ -1045,118 +1399,48 @@
           </wp:inline>
         </w:drawing>
       </w:r>
-      <w:r>
-        <w:rPr>
-          <w:rFonts w:ascii="Times New Roman" w:hAnsi="Times New Roman" w:cs="Times New Roman"/>
-          <w:noProof/>
+    </w:p>
+    <w:p>
+      <w:pPr>
+        <w:jc w:val="center"/>
+        <w:rPr>
+          <w:rFonts w:ascii="Times New Roman" w:hAnsi="Times New Roman" w:cs="Times New Roman"/>
+          <w:color w:val="FF0000"/>
+        </w:rPr>
+      </w:pPr>
+      <w:r>
+        <w:rPr>
+          <w:rFonts w:ascii="Times New Roman" w:hAnsi="Times New Roman" w:cs="Times New Roman"/>
+          <w:color w:val="FF0000"/>
+        </w:rPr>
+        <w:t>Figure 5</w:t>
+      </w:r>
+      <w:r>
+        <w:rPr>
+          <w:rFonts w:ascii="Times New Roman" w:hAnsi="Times New Roman" w:cs="Times New Roman"/>
+          <w:color w:val="FF0000"/>
+        </w:rPr>
+        <w:t>. Outputs for Initial Condition with M = &lt;0, 0, 0&gt;</w:t>
+      </w:r>
+    </w:p>
+    <w:p>
+      <w:pPr>
+        <w:jc w:val="center"/>
+        <w:rPr>
+          <w:rFonts w:ascii="Times New Roman" w:hAnsi="Times New Roman" w:cs="Times New Roman"/>
+          <w:color w:val="FF0000"/>
+        </w:rPr>
+      </w:pPr>
+      <w:r>
+        <w:rPr>
+          <w:rFonts w:ascii="Times New Roman" w:hAnsi="Times New Roman" w:cs="Times New Roman"/>
+          <w:color w:val="FF0000"/>
         </w:rPr>
         <w:drawing>
-          <wp:inline distT="0" distB="0" distL="0" distR="0" wp14:anchorId="343C48B4" wp14:editId="07BDF59D">
-            <wp:extent cx="2651760" cy="1988820"/>
-            <wp:effectExtent l="0" t="0" r="0" b="0"/>
-            <wp:docPr id="9" name="Picture 9"/>
-            <wp:cNvGraphicFramePr>
-              <a:graphicFrameLocks xmlns:a="http://schemas.openxmlformats.org/drawingml/2006/main" noChangeAspect="1"/>
-            </wp:cNvGraphicFramePr>
-            <a:graphic xmlns:a="http://schemas.openxmlformats.org/drawingml/2006/main">
-              <a:graphicData uri="http://schemas.openxmlformats.org/drawingml/2006/picture">
-                <pic:pic xmlns:pic="http://schemas.openxmlformats.org/drawingml/2006/picture">
-                  <pic:nvPicPr>
-                    <pic:cNvPr id="9" name="Quaternions_config1.png"/>
-                    <pic:cNvPicPr/>
-                  </pic:nvPicPr>
-                  <pic:blipFill>
-                    <a:blip r:embed="rId12" cstate="print">
-                      <a:extLst>
-                        <a:ext uri="{28A0092B-C50C-407E-A947-70E740481C1C}">
-                          <a14:useLocalDpi xmlns:a14="http://schemas.microsoft.com/office/drawing/2010/main" val="0"/>
-                        </a:ext>
-                      </a:extLst>
-                    </a:blip>
-                    <a:stretch>
-                      <a:fillRect/>
-                    </a:stretch>
-                  </pic:blipFill>
-                  <pic:spPr>
-                    <a:xfrm>
-                      <a:off x="0" y="0"/>
-                      <a:ext cx="2651760" cy="1988820"/>
-                    </a:xfrm>
-                    <a:prstGeom prst="rect">
-                      <a:avLst/>
-                    </a:prstGeom>
-                  </pic:spPr>
-                </pic:pic>
-              </a:graphicData>
-            </a:graphic>
-          </wp:inline>
-        </w:drawing>
-      </w:r>
-    </w:p>
-    <w:p>
-      <w:pPr>
-        <w:jc w:val="center"/>
-        <w:rPr>
-          <w:rFonts w:ascii="Times New Roman" w:hAnsi="Times New Roman" w:cs="Times New Roman"/>
-          <w:color w:val="FF0000"/>
-        </w:rPr>
-      </w:pPr>
-      <w:r>
-        <w:rPr>
-          <w:rFonts w:ascii="Times New Roman" w:hAnsi="Times New Roman" w:cs="Times New Roman"/>
-          <w:color w:val="FF0000"/>
-        </w:rPr>
-        <w:t>Figure 5</w:t>
-      </w:r>
-      <w:r>
-        <w:rPr>
-          <w:rFonts w:ascii="Times New Roman" w:hAnsi="Times New Roman" w:cs="Times New Roman"/>
-          <w:color w:val="FF0000"/>
-        </w:rPr>
-        <w:t xml:space="preserve">. </w:t>
-      </w:r>
-      <w:r>
-        <w:rPr>
-          <w:rFonts w:ascii="Times New Roman" w:hAnsi="Times New Roman" w:cs="Times New Roman"/>
-          <w:color w:val="FF0000"/>
-        </w:rPr>
-        <w:t>Outpu</w:t>
-      </w:r>
-      <w:r>
-        <w:rPr>
-          <w:rFonts w:ascii="Times New Roman" w:hAnsi="Times New Roman" w:cs="Times New Roman"/>
-          <w:color w:val="FF0000"/>
-        </w:rPr>
-        <w:t>ts for Initial Condition with M = &lt;0, 0, 0&gt;</w:t>
-      </w:r>
-    </w:p>
-    <w:p>
-      <w:pPr>
-        <w:jc w:val="center"/>
-        <w:rPr>
-          <w:rFonts w:ascii="Times New Roman" w:hAnsi="Times New Roman" w:cs="Times New Roman"/>
-          <w:color w:val="FF0000"/>
-        </w:rPr>
-      </w:pPr>
-    </w:p>
-    <w:p>
-      <w:pPr>
-        <w:jc w:val="center"/>
-        <w:rPr>
-          <w:rFonts w:ascii="Times New Roman" w:hAnsi="Times New Roman" w:cs="Times New Roman"/>
-          <w:color w:val="FF0000"/>
-        </w:rPr>
-      </w:pPr>
-      <w:r>
-        <w:rPr>
-          <w:rFonts w:ascii="Times New Roman" w:hAnsi="Times New Roman" w:cs="Times New Roman"/>
-          <w:color w:val="FF0000"/>
-        </w:rPr>
-        <w:drawing>
-          <wp:inline distT="0" distB="0" distL="0" distR="0" wp14:anchorId="70A98D78" wp14:editId="33A51ADF">
-            <wp:extent cx="3200400" cy="2268660"/>
-            <wp:effectExtent l="19050" t="19050" r="19050" b="17780"/>
-            <wp:docPr id="5" name="Picture 5"/>
+          <wp:inline distT="0" distB="0" distL="0" distR="0" wp14:anchorId="718F3C4D" wp14:editId="1F095CD9">
+            <wp:extent cx="5278461" cy="2514600"/>
+            <wp:effectExtent l="19050" t="19050" r="17780" b="19050"/>
+            <wp:docPr id="3" name="Picture 3"/>
             <wp:cNvGraphicFramePr>
               <a:graphicFrameLocks xmlns:a="http://schemas.openxmlformats.org/drawingml/2006/main" noChangeAspect="1"/>
             </wp:cNvGraphicFramePr>
@@ -1168,7 +1452,7 @@
                     <pic:cNvPicPr/>
                   </pic:nvPicPr>
                   <pic:blipFill>
-                    <a:blip r:embed="rId13"/>
+                    <a:blip r:embed="rId12"/>
                     <a:stretch>
                       <a:fillRect/>
                     </a:stretch>
@@ -1176,7 +1460,7 @@
                   <pic:spPr>
                     <a:xfrm>
                       <a:off x="0" y="0"/>
-                      <a:ext cx="3200400" cy="2268660"/>
+                      <a:ext cx="5278461" cy="2514600"/>
                     </a:xfrm>
                     <a:prstGeom prst="rect">
                       <a:avLst/>
@@ -1193,216 +1477,94 @@
           </wp:inline>
         </w:drawing>
       </w:r>
-      <w:r>
-        <w:rPr>
-          <w:rFonts w:ascii="Times New Roman" w:hAnsi="Times New Roman" w:cs="Times New Roman"/>
-          <w:noProof/>
-          <w:color w:val="FF0000"/>
+    </w:p>
+    <w:p>
+      <w:pPr>
+        <w:jc w:val="center"/>
+        <w:rPr>
+          <w:rFonts w:ascii="Times New Roman" w:hAnsi="Times New Roman" w:cs="Times New Roman"/>
+        </w:rPr>
+      </w:pPr>
+      <w:r>
+        <w:rPr>
+          <w:rFonts w:ascii="Times New Roman" w:hAnsi="Times New Roman" w:cs="Times New Roman"/>
+          <w:color w:val="FF0000"/>
+        </w:rPr>
+        <w:t>Figure 6</w:t>
+      </w:r>
+      <w:r>
+        <w:rPr>
+          <w:rFonts w:ascii="Times New Roman" w:hAnsi="Times New Roman" w:cs="Times New Roman"/>
+          <w:color w:val="FF0000"/>
+        </w:rPr>
+        <w:t>. Outputs for Initial Condition with M = &lt;0, 1e-4, 0&gt;</w:t>
+      </w:r>
+    </w:p>
+    <w:p>
+      <w:pPr>
+        <w:jc w:val="center"/>
+        <w:rPr>
+          <w:rFonts w:ascii="Times New Roman" w:hAnsi="Times New Roman" w:cs="Times New Roman"/>
+        </w:rPr>
+      </w:pPr>
+    </w:p>
+    <w:p>
+      <w:pPr>
+        <w:rPr>
+          <w:rFonts w:ascii="Times New Roman" w:hAnsi="Times New Roman" w:cs="Times New Roman"/>
+        </w:rPr>
+      </w:pPr>
+      <w:r>
+        <w:rPr>
+          <w:rFonts w:ascii="Times New Roman" w:hAnsi="Times New Roman" w:cs="Times New Roman"/>
+          <w:b/>
+        </w:rPr>
+        <w:t>6.</w:t>
+      </w:r>
+      <w:r>
+        <w:rPr>
+          <w:rFonts w:ascii="Times New Roman" w:hAnsi="Times New Roman" w:cs="Times New Roman"/>
+        </w:rPr>
+        <w:t xml:space="preserve"> Create a visualization scheme that shows the simulator states and rates, including a 3D </w:t>
+      </w:r>
+      <w:proofErr w:type="spellStart"/>
+      <w:r>
+        <w:rPr>
+          <w:rFonts w:ascii="Times New Roman" w:hAnsi="Times New Roman" w:cs="Times New Roman"/>
+        </w:rPr>
+        <w:t>visulation</w:t>
+      </w:r>
+      <w:proofErr w:type="spellEnd"/>
+      <w:r>
+        <w:rPr>
+          <w:rFonts w:ascii="Times New Roman" w:hAnsi="Times New Roman" w:cs="Times New Roman"/>
+        </w:rPr>
+        <w:t xml:space="preserve">. You may use any interface or method you are happy with (displaying Euler angles is usually more intuitive that other parameterizations). Include a screen capture of its interface. </w:t>
+      </w:r>
+    </w:p>
+    <w:p>
+      <w:pPr>
+        <w:rPr>
+          <w:rFonts w:ascii="Times New Roman" w:hAnsi="Times New Roman" w:cs="Times New Roman"/>
+        </w:rPr>
+      </w:pPr>
+    </w:p>
+    <w:p>
+      <w:pPr>
+        <w:jc w:val="center"/>
+        <w:rPr>
+          <w:rFonts w:ascii="Times New Roman" w:hAnsi="Times New Roman" w:cs="Times New Roman"/>
+        </w:rPr>
+      </w:pPr>
+      <w:r>
+        <w:rPr>
+          <w:rFonts w:ascii="Times New Roman" w:hAnsi="Times New Roman" w:cs="Times New Roman"/>
         </w:rPr>
         <w:drawing>
-          <wp:inline distT="0" distB="0" distL="0" distR="0" wp14:anchorId="6004B49A" wp14:editId="2F915EC0">
-            <wp:extent cx="2651760" cy="1988820"/>
-            <wp:effectExtent l="0" t="0" r="0" b="0"/>
-            <wp:docPr id="8" name="Picture 8"/>
-            <wp:cNvGraphicFramePr>
-              <a:graphicFrameLocks xmlns:a="http://schemas.openxmlformats.org/drawingml/2006/main" noChangeAspect="1"/>
-            </wp:cNvGraphicFramePr>
-            <a:graphic xmlns:a="http://schemas.openxmlformats.org/drawingml/2006/main">
-              <a:graphicData uri="http://schemas.openxmlformats.org/drawingml/2006/picture">
-                <pic:pic xmlns:pic="http://schemas.openxmlformats.org/drawingml/2006/picture">
-                  <pic:nvPicPr>
-                    <pic:cNvPr id="8" name="Quaternions_config2.png"/>
-                    <pic:cNvPicPr/>
-                  </pic:nvPicPr>
-                  <pic:blipFill>
-                    <a:blip r:embed="rId14" cstate="print">
-                      <a:extLst>
-                        <a:ext uri="{28A0092B-C50C-407E-A947-70E740481C1C}">
-                          <a14:useLocalDpi xmlns:a14="http://schemas.microsoft.com/office/drawing/2010/main" val="0"/>
-                        </a:ext>
-                      </a:extLst>
-                    </a:blip>
-                    <a:stretch>
-                      <a:fillRect/>
-                    </a:stretch>
-                  </pic:blipFill>
-                  <pic:spPr>
-                    <a:xfrm>
-                      <a:off x="0" y="0"/>
-                      <a:ext cx="2651760" cy="1988820"/>
-                    </a:xfrm>
-                    <a:prstGeom prst="rect">
-                      <a:avLst/>
-                    </a:prstGeom>
-                  </pic:spPr>
-                </pic:pic>
-              </a:graphicData>
-            </a:graphic>
-          </wp:inline>
-        </w:drawing>
-      </w:r>
-    </w:p>
-    <w:p>
-      <w:pPr>
-        <w:jc w:val="center"/>
-        <w:rPr>
-          <w:rFonts w:ascii="Times New Roman" w:hAnsi="Times New Roman" w:cs="Times New Roman"/>
-        </w:rPr>
-      </w:pPr>
-      <w:r>
-        <w:rPr>
-          <w:rFonts w:ascii="Times New Roman" w:hAnsi="Times New Roman" w:cs="Times New Roman"/>
-          <w:color w:val="FF0000"/>
-        </w:rPr>
-        <w:t>Figure 6</w:t>
-      </w:r>
-      <w:r>
-        <w:rPr>
-          <w:rFonts w:ascii="Times New Roman" w:hAnsi="Times New Roman" w:cs="Times New Roman"/>
-          <w:color w:val="FF0000"/>
-        </w:rPr>
-        <w:t>. Outputs for I</w:t>
-      </w:r>
-      <w:r>
-        <w:rPr>
-          <w:rFonts w:ascii="Times New Roman" w:hAnsi="Times New Roman" w:cs="Times New Roman"/>
-          <w:color w:val="FF0000"/>
-        </w:rPr>
-        <w:t>nitial Condition with M = &lt;0, 1e-4</w:t>
-      </w:r>
-      <w:r>
-        <w:rPr>
-          <w:rFonts w:ascii="Times New Roman" w:hAnsi="Times New Roman" w:cs="Times New Roman"/>
-          <w:color w:val="FF0000"/>
-        </w:rPr>
-        <w:t>,</w:t>
-      </w:r>
-      <w:r>
-        <w:rPr>
-          <w:rFonts w:ascii="Times New Roman" w:hAnsi="Times New Roman" w:cs="Times New Roman"/>
-          <w:color w:val="FF0000"/>
-        </w:rPr>
-        <w:t xml:space="preserve"> </w:t>
-      </w:r>
-      <w:r>
-        <w:rPr>
-          <w:rFonts w:ascii="Times New Roman" w:hAnsi="Times New Roman" w:cs="Times New Roman"/>
-          <w:color w:val="FF0000"/>
-        </w:rPr>
-        <w:t>0&gt;</w:t>
-      </w:r>
-    </w:p>
-    <w:p>
-      <w:pPr>
-        <w:jc w:val="center"/>
-        <w:rPr>
-          <w:rFonts w:ascii="Times New Roman" w:hAnsi="Times New Roman" w:cs="Times New Roman"/>
-        </w:rPr>
-      </w:pPr>
-    </w:p>
-    <w:p>
-      <w:pPr>
-        <w:rPr>
-          <w:rFonts w:ascii="Times New Roman" w:hAnsi="Times New Roman" w:cs="Times New Roman"/>
-        </w:rPr>
-      </w:pPr>
-      <w:r>
-        <w:rPr>
-          <w:rFonts w:ascii="Times New Roman" w:hAnsi="Times New Roman" w:cs="Times New Roman"/>
-          <w:b/>
-        </w:rPr>
-        <w:t>6.</w:t>
-      </w:r>
-      <w:r>
-        <w:rPr>
-          <w:rFonts w:ascii="Times New Roman" w:hAnsi="Times New Roman" w:cs="Times New Roman"/>
-        </w:rPr>
-        <w:t xml:space="preserve"> Create a visualization scheme that shows the simulator states and rates, including a 3D visulation. You may use any interface or method you are happy with (displaying Euler angles is usually more intuitive that other parameterizations). Include a screen capture of its interface. </w:t>
-      </w:r>
-    </w:p>
-    <w:p>
-      <w:pPr>
-        <w:rPr>
-          <w:rFonts w:ascii="Times New Roman" w:hAnsi="Times New Roman" w:cs="Times New Roman"/>
-          <w:color w:val="FF0000"/>
-        </w:rPr>
-      </w:pPr>
-    </w:p>
-    <w:p>
-      <w:pPr>
-        <w:rPr>
-          <w:rFonts w:ascii="Times New Roman" w:hAnsi="Times New Roman" w:cs="Times New Roman"/>
-          <w:color w:val="FF0000"/>
-        </w:rPr>
-      </w:pPr>
-      <w:r>
-        <w:rPr>
-          <w:rFonts w:ascii="Times New Roman" w:hAnsi="Times New Roman" w:cs="Times New Roman"/>
-          <w:color w:val="FF0000"/>
-        </w:rPr>
-        <w:t xml:space="preserve">See Appendix </w:t>
-      </w:r>
-      <w:r>
-        <w:rPr>
-          <w:rFonts w:ascii="Times New Roman" w:hAnsi="Times New Roman" w:cs="Times New Roman"/>
-          <w:color w:val="FF0000"/>
-        </w:rPr>
-        <w:t xml:space="preserve">A (pg </w:t>
-      </w:r>
-      <w:r>
-        <w:rPr>
-          <w:rFonts w:ascii="Times New Roman" w:hAnsi="Times New Roman" w:cs="Times New Roman"/>
-          <w:color w:val="FF0000"/>
-        </w:rPr>
-        <w:t>15-17</w:t>
-      </w:r>
-      <w:bookmarkStart w:id="0" w:name="_GoBack"/>
-      <w:bookmarkEnd w:id="0"/>
-      <w:r>
-        <w:rPr>
-          <w:rFonts w:ascii="Times New Roman" w:hAnsi="Times New Roman" w:cs="Times New Roman"/>
-          <w:color w:val="FF0000"/>
-        </w:rPr>
-        <w:t xml:space="preserve">) </w:t>
-      </w:r>
-      <w:r>
-        <w:rPr>
-          <w:rFonts w:ascii="Times New Roman" w:hAnsi="Times New Roman" w:cs="Times New Roman"/>
-          <w:color w:val="FF0000"/>
-        </w:rPr>
-        <w:t>for visualization</w:t>
-      </w:r>
-      <w:r>
-        <w:rPr>
-          <w:rFonts w:ascii="Times New Roman" w:hAnsi="Times New Roman" w:cs="Times New Roman"/>
-          <w:color w:val="FF0000"/>
-        </w:rPr>
-        <w:t xml:space="preserve"> scripts.</w:t>
-      </w:r>
-    </w:p>
-    <w:p>
-      <w:pPr>
-        <w:rPr>
-          <w:rFonts w:ascii="Times New Roman" w:hAnsi="Times New Roman" w:cs="Times New Roman"/>
-        </w:rPr>
-      </w:pPr>
-    </w:p>
-    <w:p>
-      <w:pPr>
-        <w:jc w:val="center"/>
-        <w:rPr>
-          <w:rFonts w:ascii="Times New Roman" w:hAnsi="Times New Roman" w:cs="Times New Roman"/>
-        </w:rPr>
-      </w:pPr>
-      <w:r>
-        <w:rPr>
-          <w:rFonts w:ascii="Times New Roman" w:hAnsi="Times New Roman" w:cs="Times New Roman"/>
-        </w:rPr>
-        <w:drawing>
-          <wp:inline distT="0" distB="0" distL="0" distR="0" wp14:anchorId="4E972E99" wp14:editId="18E39267">
-            <wp:extent cx="5943600" cy="4188460"/>
-            <wp:effectExtent l="0" t="0" r="0" b="2540"/>
-            <wp:docPr id="1" name="Picture 1"/>
+          <wp:inline distT="0" distB="0" distL="0" distR="0" wp14:anchorId="453BA282" wp14:editId="1BD63F7A">
+            <wp:extent cx="5344381" cy="2514600"/>
+            <wp:effectExtent l="19050" t="19050" r="27940" b="19050"/>
+            <wp:docPr id="12" name="Picture 12"/>
             <wp:cNvGraphicFramePr>
               <a:graphicFrameLocks xmlns:a="http://schemas.openxmlformats.org/drawingml/2006/main" noChangeAspect="1"/>
             </wp:cNvGraphicFramePr>
@@ -1414,7 +1576,7 @@
                     <pic:cNvPicPr/>
                   </pic:nvPicPr>
                   <pic:blipFill>
-                    <a:blip r:embed="rId15"/>
+                    <a:blip r:embed="rId11"/>
                     <a:stretch>
                       <a:fillRect/>
                     </a:stretch>
@@ -1422,11 +1584,16 @@
                   <pic:spPr>
                     <a:xfrm>
                       <a:off x="0" y="0"/>
-                      <a:ext cx="5943600" cy="4188460"/>
+                      <a:ext cx="5344381" cy="2514600"/>
                     </a:xfrm>
                     <a:prstGeom prst="rect">
                       <a:avLst/>
                     </a:prstGeom>
+                    <a:ln>
+                      <a:solidFill>
+                        <a:schemeClr val="tx1"/>
+                      </a:solidFill>
+                    </a:ln>
                   </pic:spPr>
                 </pic:pic>
               </a:graphicData>
@@ -1462,11 +1629,15 @@
       <w:pPr>
         <w:rPr>
           <w:rFonts w:ascii="Times New Roman" w:hAnsi="Times New Roman" w:cs="Times New Roman"/>
-        </w:rPr>
-      </w:pPr>
-      <w:r>
-        <w:rPr>
-          <w:rFonts w:ascii="Times New Roman" w:hAnsi="Times New Roman" w:cs="Times New Roman"/>
+          <w:b/>
+          <w:u w:val="single"/>
+        </w:rPr>
+      </w:pPr>
+      <w:r>
+        <w:rPr>
+          <w:rFonts w:ascii="Times New Roman" w:hAnsi="Times New Roman" w:cs="Times New Roman"/>
+          <w:b/>
+          <w:u w:val="single"/>
         </w:rPr>
         <w:br w:type="page"/>
       </w:r>
@@ -1480,6 +1651,8 @@
           <w:u w:val="single"/>
         </w:rPr>
       </w:pPr>
+      <w:bookmarkStart w:id="0" w:name="_GoBack"/>
+      <w:bookmarkEnd w:id="0"/>
       <w:r>
         <w:rPr>
           <w:rFonts w:ascii="Times New Roman" w:hAnsi="Times New Roman" w:cs="Times New Roman"/>
@@ -1556,12 +1729,6 @@
           <w:b/>
         </w:rPr>
         <w:tab/>
-      </w:r>
-      <w:r>
-        <w:rPr>
-          <w:rFonts w:ascii="Times New Roman" w:hAnsi="Times New Roman" w:cs="Times New Roman"/>
-          <w:b/>
-        </w:rPr>
         <w:t>…………………………………………………………………………………</w:t>
       </w:r>
       <w:r>
@@ -1592,20 +1759,7 @@
           <w:b/>
         </w:rPr>
         <w:tab/>
-      </w:r>
-      <w:r>
-        <w:rPr>
-          <w:rFonts w:ascii="Times New Roman" w:hAnsi="Times New Roman" w:cs="Times New Roman"/>
-          <w:b/>
-        </w:rPr>
-        <w:t>………………………………………………………</w:t>
-      </w:r>
-      <w:r>
-        <w:rPr>
-          <w:rFonts w:ascii="Times New Roman" w:hAnsi="Times New Roman" w:cs="Times New Roman"/>
-          <w:b/>
-        </w:rPr>
-        <w:t>…………………………</w:t>
+        <w:t>…………………………………………………………………………………</w:t>
       </w:r>
       <w:r>
         <w:rPr>
@@ -1627,8 +1781,17 @@
           <w:rFonts w:ascii="Times New Roman" w:hAnsi="Times New Roman" w:cs="Times New Roman"/>
           <w:b/>
         </w:rPr>
-        <w:t>State Variable Visualizer Code …..</w:t>
-      </w:r>
+        <w:t xml:space="preserve">State Variable Visualizer Code </w:t>
+      </w:r>
+      <w:proofErr w:type="gramStart"/>
+      <w:r>
+        <w:rPr>
+          <w:rFonts w:ascii="Times New Roman" w:hAnsi="Times New Roman" w:cs="Times New Roman"/>
+          <w:b/>
+        </w:rPr>
+        <w:t>…..</w:t>
+      </w:r>
+      <w:proofErr w:type="gramEnd"/>
       <w:r>
         <w:rPr>
           <w:rFonts w:ascii="Times New Roman" w:hAnsi="Times New Roman" w:cs="Times New Roman"/>
@@ -1653,7 +1816,7 @@
       </w:pPr>
     </w:p>
     <w:sectPr>
-      <w:headerReference w:type="default" r:id="rId16"/>
+      <w:headerReference w:type="default" r:id="rId13"/>
       <w:pgSz w:w="12240" w:h="15840"/>
       <w:pgMar w:top="1440" w:right="1440" w:bottom="1440" w:left="1440" w:header="720" w:footer="720" w:gutter="0"/>
       <w:cols w:space="720"/>
@@ -2516,7 +2679,7 @@
 </file>
 
 <file path=customXml/itemProps1.xml><?xml version="1.0" encoding="utf-8"?>
-<ds:datastoreItem xmlns:ds="http://schemas.openxmlformats.org/officeDocument/2006/customXml" ds:itemID="{9D5FBA1E-34C3-4D60-9D03-65CD4ACE9A30}">
+<ds:datastoreItem xmlns:ds="http://schemas.openxmlformats.org/officeDocument/2006/customXml" ds:itemID="{9DB2442A-31D2-4A16-94D9-E1CEE8A1263F}">
   <ds:schemaRefs>
     <ds:schemaRef ds:uri="http://schemas.openxmlformats.org/officeDocument/2006/bibliography"/>
   </ds:schemaRefs>

</xml_diff>